<commit_message>
Inicio de constitucion de acta de proyecto
</commit_message>
<xml_diff>
--- a/01. INICIO/Acta de Constituci¢n.docx
+++ b/01. INICIO/Acta de Constituci¢n.docx
@@ -99,6 +99,14 @@
                 <w:szCs w:val="20"/>
               </w:rPr>
             </w:pPr>
+            <w:r>
+              <w:rPr>
+                <w:rFonts w:ascii="Arial" w:hAnsi="Arial" w:cs="Arial"/>
+                <w:sz w:val="20"/>
+                <w:szCs w:val="20"/>
+              </w:rPr>
+              <w:t>Silver S.A.C</w:t>
+            </w:r>
           </w:p>
         </w:tc>
       </w:tr>
@@ -153,6 +161,14 @@
                 <w:szCs w:val="20"/>
               </w:rPr>
             </w:pPr>
+            <w:r>
+              <w:rPr>
+                <w:rFonts w:ascii="Arial" w:hAnsi="Arial" w:cs="Arial"/>
+                <w:sz w:val="20"/>
+                <w:szCs w:val="20"/>
+              </w:rPr>
+              <w:t>Firma Digital</w:t>
+            </w:r>
           </w:p>
         </w:tc>
       </w:tr>
@@ -207,6 +223,14 @@
                 <w:szCs w:val="20"/>
               </w:rPr>
             </w:pPr>
+            <w:r>
+              <w:rPr>
+                <w:rFonts w:ascii="Arial" w:hAnsi="Arial" w:cs="Arial"/>
+                <w:sz w:val="20"/>
+                <w:szCs w:val="20"/>
+              </w:rPr>
+              <w:t>Diseño de Software</w:t>
+            </w:r>
           </w:p>
         </w:tc>
       </w:tr>
@@ -261,6 +285,14 @@
                 <w:szCs w:val="20"/>
               </w:rPr>
             </w:pPr>
+            <w:r>
+              <w:rPr>
+                <w:rFonts w:ascii="Arial" w:hAnsi="Arial" w:cs="Arial"/>
+                <w:sz w:val="20"/>
+                <w:szCs w:val="20"/>
+              </w:rPr>
+              <w:t>Universidad Nacional de Huancavelica</w:t>
+            </w:r>
           </w:p>
         </w:tc>
       </w:tr>
@@ -315,6 +347,14 @@
                 <w:szCs w:val="20"/>
               </w:rPr>
             </w:pPr>
+            <w:r>
+              <w:rPr>
+                <w:rFonts w:ascii="Arial" w:hAnsi="Arial" w:cs="Arial"/>
+                <w:sz w:val="20"/>
+                <w:szCs w:val="20"/>
+              </w:rPr>
+              <w:t>Grupo 05</w:t>
+            </w:r>
           </w:p>
         </w:tc>
       </w:tr>
@@ -369,6 +409,14 @@
                 <w:szCs w:val="20"/>
               </w:rPr>
             </w:pPr>
+            <w:r>
+              <w:rPr>
+                <w:rFonts w:ascii="Arial" w:hAnsi="Arial" w:cs="Arial"/>
+                <w:sz w:val="20"/>
+                <w:szCs w:val="20"/>
+              </w:rPr>
+              <w:t>Lider de grupo</w:t>
+            </w:r>
           </w:p>
         </w:tc>
       </w:tr>
@@ -423,6 +471,16 @@
                 <w:szCs w:val="20"/>
               </w:rPr>
             </w:pPr>
+            <w:r>
+              <w:rPr>
+                <w:rFonts w:ascii="Arial" w:hAnsi="Arial" w:cs="Arial"/>
+                <w:sz w:val="20"/>
+                <w:szCs w:val="20"/>
+              </w:rPr>
+              <w:t>Rin</w:t>
+            </w:r>
+            <w:bookmarkStart w:id="1" w:name="_GoBack"/>
+            <w:bookmarkEnd w:id="1"/>
           </w:p>
         </w:tc>
       </w:tr>
@@ -1459,8 +1517,6 @@
                 <w:lang w:val="es-ES"/>
               </w:rPr>
             </w:pPr>
-            <w:bookmarkStart w:id="1" w:name="_GoBack"/>
-            <w:bookmarkEnd w:id="1"/>
           </w:p>
           <w:p>
             <w:pPr>
@@ -3085,7 +3141,7 @@
     <w:r>
       <w:rPr>
         <w:noProof/>
-        <w:lang w:val="es-PA" w:eastAsia="es-PA"/>
+        <w:lang w:val="es-PE" w:eastAsia="es-PE"/>
       </w:rPr>
       <mc:AlternateContent>
         <mc:Choice Requires="wps">
@@ -3236,7 +3292,7 @@
     <w:r>
       <w:rPr>
         <w:noProof/>
-        <w:lang w:val="es-PA" w:eastAsia="es-PA"/>
+        <w:lang w:val="es-PE" w:eastAsia="es-PE"/>
       </w:rPr>
       <w:drawing>
         <wp:anchor distT="0" distB="0" distL="114300" distR="114300" simplePos="0" relativeHeight="251657728" behindDoc="1" locked="0" layoutInCell="1" allowOverlap="1" wp14:anchorId="726696D5" wp14:editId="64B561C9">
@@ -3307,7 +3363,7 @@
 
 <file path=word/numbering.xml><?xml version="1.0" encoding="utf-8"?>
 <w:numbering xmlns:wpc="http://schemas.microsoft.com/office/word/2010/wordprocessingCanvas" xmlns:mc="http://schemas.openxmlformats.org/markup-compatibility/2006" xmlns:o="urn:schemas-microsoft-com:office:office" xmlns:r="http://schemas.openxmlformats.org/officeDocument/2006/relationships" xmlns:m="http://schemas.openxmlformats.org/officeDocument/2006/math" xmlns:v="urn:schemas-microsoft-com:vml" xmlns:wp14="http://schemas.microsoft.com/office/word/2010/wordprocessingDrawing" xmlns:wp="http://schemas.openxmlformats.org/drawingml/2006/wordprocessingDrawing" xmlns:w10="urn:schemas-microsoft-com:office:word" xmlns:w="http://schemas.openxmlformats.org/wordprocessingml/2006/main" xmlns:w14="http://schemas.microsoft.com/office/word/2010/wordml" xmlns:w15="http://schemas.microsoft.com/office/word/2012/wordml" xmlns:wpg="http://schemas.microsoft.com/office/word/2010/wordprocessingGroup" xmlns:wpi="http://schemas.microsoft.com/office/word/2010/wordprocessingInk" xmlns:wne="http://schemas.microsoft.com/office/word/2006/wordml" xmlns:wps="http://schemas.microsoft.com/office/word/2010/wordprocessingShape" mc:Ignorable="w14 w15 wp14">
-  <w:abstractNum w:abstractNumId="0" w15:restartNumberingAfterBreak="0">
+  <w:abstractNum w:abstractNumId="0">
     <w:nsid w:val="00000001"/>
     <w:multiLevelType w:val="multilevel"/>
     <w:tmpl w:val="00000001"/>
@@ -3428,7 +3484,7 @@
       </w:pPr>
     </w:lvl>
   </w:abstractNum>
-  <w:abstractNum w:abstractNumId="1" w15:restartNumberingAfterBreak="0">
+  <w:abstractNum w:abstractNumId="1">
     <w:nsid w:val="00000002"/>
     <w:multiLevelType w:val="multilevel"/>
     <w:tmpl w:val="00000002"/>
@@ -3550,7 +3606,7 @@
       </w:pPr>
     </w:lvl>
   </w:abstractNum>
-  <w:abstractNum w:abstractNumId="2" w15:restartNumberingAfterBreak="0">
+  <w:abstractNum w:abstractNumId="2">
     <w:nsid w:val="0237234F"/>
     <w:multiLevelType w:val="hybridMultilevel"/>
     <w:tmpl w:val="3E7ECB6E"/>
@@ -3663,7 +3719,7 @@
       </w:rPr>
     </w:lvl>
   </w:abstractNum>
-  <w:abstractNum w:abstractNumId="3" w15:restartNumberingAfterBreak="0">
+  <w:abstractNum w:abstractNumId="3">
     <w:nsid w:val="0238452D"/>
     <w:multiLevelType w:val="hybridMultilevel"/>
     <w:tmpl w:val="1F429D34"/>
@@ -3776,7 +3832,7 @@
       </w:rPr>
     </w:lvl>
   </w:abstractNum>
-  <w:abstractNum w:abstractNumId="4" w15:restartNumberingAfterBreak="0">
+  <w:abstractNum w:abstractNumId="4">
     <w:nsid w:val="08670D38"/>
     <w:multiLevelType w:val="hybridMultilevel"/>
     <w:tmpl w:val="8D78BF36"/>
@@ -3889,7 +3945,7 @@
       </w:rPr>
     </w:lvl>
   </w:abstractNum>
-  <w:abstractNum w:abstractNumId="5" w15:restartNumberingAfterBreak="0">
+  <w:abstractNum w:abstractNumId="5">
     <w:nsid w:val="088D4641"/>
     <w:multiLevelType w:val="hybridMultilevel"/>
     <w:tmpl w:val="FE20A8EE"/>
@@ -4002,7 +4058,7 @@
       </w:rPr>
     </w:lvl>
   </w:abstractNum>
-  <w:abstractNum w:abstractNumId="6" w15:restartNumberingAfterBreak="0">
+  <w:abstractNum w:abstractNumId="6">
     <w:nsid w:val="0E335EEC"/>
     <w:multiLevelType w:val="hybridMultilevel"/>
     <w:tmpl w:val="B84826A0"/>
@@ -4115,7 +4171,7 @@
       </w:rPr>
     </w:lvl>
   </w:abstractNum>
-  <w:abstractNum w:abstractNumId="7" w15:restartNumberingAfterBreak="0">
+  <w:abstractNum w:abstractNumId="7">
     <w:nsid w:val="0E9A54AE"/>
     <w:multiLevelType w:val="hybridMultilevel"/>
     <w:tmpl w:val="C8B8F63E"/>
@@ -4228,7 +4284,7 @@
       </w:rPr>
     </w:lvl>
   </w:abstractNum>
-  <w:abstractNum w:abstractNumId="8" w15:restartNumberingAfterBreak="0">
+  <w:abstractNum w:abstractNumId="8">
     <w:nsid w:val="0FEF76E5"/>
     <w:multiLevelType w:val="hybridMultilevel"/>
     <w:tmpl w:val="BA2EF496"/>
@@ -4340,7 +4396,7 @@
       </w:rPr>
     </w:lvl>
   </w:abstractNum>
-  <w:abstractNum w:abstractNumId="9" w15:restartNumberingAfterBreak="0">
+  <w:abstractNum w:abstractNumId="9">
     <w:nsid w:val="140525E7"/>
     <w:multiLevelType w:val="hybridMultilevel"/>
     <w:tmpl w:val="3856899E"/>
@@ -4452,7 +4508,7 @@
       </w:rPr>
     </w:lvl>
   </w:abstractNum>
-  <w:abstractNum w:abstractNumId="10" w15:restartNumberingAfterBreak="0">
+  <w:abstractNum w:abstractNumId="10">
     <w:nsid w:val="187D1B1E"/>
     <w:multiLevelType w:val="hybridMultilevel"/>
     <w:tmpl w:val="F5B83024"/>
@@ -4565,7 +4621,7 @@
       </w:rPr>
     </w:lvl>
   </w:abstractNum>
-  <w:abstractNum w:abstractNumId="11" w15:restartNumberingAfterBreak="0">
+  <w:abstractNum w:abstractNumId="11">
     <w:nsid w:val="25AA300F"/>
     <w:multiLevelType w:val="hybridMultilevel"/>
     <w:tmpl w:val="B45849FC"/>
@@ -4678,7 +4734,7 @@
       </w:rPr>
     </w:lvl>
   </w:abstractNum>
-  <w:abstractNum w:abstractNumId="12" w15:restartNumberingAfterBreak="0">
+  <w:abstractNum w:abstractNumId="12">
     <w:nsid w:val="29513171"/>
     <w:multiLevelType w:val="hybridMultilevel"/>
     <w:tmpl w:val="A3E2C52C"/>
@@ -4764,7 +4820,7 @@
       </w:pPr>
     </w:lvl>
   </w:abstractNum>
-  <w:abstractNum w:abstractNumId="13" w15:restartNumberingAfterBreak="0">
+  <w:abstractNum w:abstractNumId="13">
     <w:nsid w:val="2BBC1052"/>
     <w:multiLevelType w:val="hybridMultilevel"/>
     <w:tmpl w:val="DCFA15BA"/>
@@ -4876,7 +4932,7 @@
       </w:rPr>
     </w:lvl>
   </w:abstractNum>
-  <w:abstractNum w:abstractNumId="14" w15:restartNumberingAfterBreak="0">
+  <w:abstractNum w:abstractNumId="14">
     <w:nsid w:val="2E6D5723"/>
     <w:multiLevelType w:val="hybridMultilevel"/>
     <w:tmpl w:val="509E1AEE"/>
@@ -4989,7 +5045,7 @@
       </w:rPr>
     </w:lvl>
   </w:abstractNum>
-  <w:abstractNum w:abstractNumId="15" w15:restartNumberingAfterBreak="0">
+  <w:abstractNum w:abstractNumId="15">
     <w:nsid w:val="2F806B92"/>
     <w:multiLevelType w:val="hybridMultilevel"/>
     <w:tmpl w:val="1EC49C88"/>
@@ -5102,7 +5158,7 @@
       </w:rPr>
     </w:lvl>
   </w:abstractNum>
-  <w:abstractNum w:abstractNumId="16" w15:restartNumberingAfterBreak="0">
+  <w:abstractNum w:abstractNumId="16">
     <w:nsid w:val="3F816A37"/>
     <w:multiLevelType w:val="hybridMultilevel"/>
     <w:tmpl w:val="029670AE"/>
@@ -5215,7 +5271,7 @@
       </w:rPr>
     </w:lvl>
   </w:abstractNum>
-  <w:abstractNum w:abstractNumId="17" w15:restartNumberingAfterBreak="0">
+  <w:abstractNum w:abstractNumId="17">
     <w:nsid w:val="40DE5383"/>
     <w:multiLevelType w:val="hybridMultilevel"/>
     <w:tmpl w:val="1116D394"/>
@@ -5328,7 +5384,7 @@
       </w:rPr>
     </w:lvl>
   </w:abstractNum>
-  <w:abstractNum w:abstractNumId="18" w15:restartNumberingAfterBreak="0">
+  <w:abstractNum w:abstractNumId="18">
     <w:nsid w:val="499A5314"/>
     <w:multiLevelType w:val="hybridMultilevel"/>
     <w:tmpl w:val="B8A646DA"/>
@@ -5441,7 +5497,7 @@
       </w:rPr>
     </w:lvl>
   </w:abstractNum>
-  <w:abstractNum w:abstractNumId="19" w15:restartNumberingAfterBreak="0">
+  <w:abstractNum w:abstractNumId="19">
     <w:nsid w:val="561F2E53"/>
     <w:multiLevelType w:val="hybridMultilevel"/>
     <w:tmpl w:val="3800A50A"/>
@@ -5527,7 +5583,7 @@
       </w:pPr>
     </w:lvl>
   </w:abstractNum>
-  <w:abstractNum w:abstractNumId="20" w15:restartNumberingAfterBreak="0">
+  <w:abstractNum w:abstractNumId="20">
     <w:nsid w:val="5681532D"/>
     <w:multiLevelType w:val="hybridMultilevel"/>
     <w:tmpl w:val="0D365112"/>
@@ -5613,7 +5669,7 @@
       </w:pPr>
     </w:lvl>
   </w:abstractNum>
-  <w:abstractNum w:abstractNumId="21" w15:restartNumberingAfterBreak="0">
+  <w:abstractNum w:abstractNumId="21">
     <w:nsid w:val="57745780"/>
     <w:multiLevelType w:val="hybridMultilevel"/>
     <w:tmpl w:val="CFA80070"/>
@@ -5725,7 +5781,7 @@
       </w:rPr>
     </w:lvl>
   </w:abstractNum>
-  <w:abstractNum w:abstractNumId="22" w15:restartNumberingAfterBreak="0">
+  <w:abstractNum w:abstractNumId="22">
     <w:nsid w:val="5D740345"/>
     <w:multiLevelType w:val="hybridMultilevel"/>
     <w:tmpl w:val="191EEDAA"/>
@@ -5838,7 +5894,7 @@
       </w:rPr>
     </w:lvl>
   </w:abstractNum>
-  <w:abstractNum w:abstractNumId="23" w15:restartNumberingAfterBreak="0">
+  <w:abstractNum w:abstractNumId="23">
     <w:nsid w:val="5F3A7B37"/>
     <w:multiLevelType w:val="hybridMultilevel"/>
     <w:tmpl w:val="C05C2210"/>
@@ -5951,7 +6007,7 @@
       </w:rPr>
     </w:lvl>
   </w:abstractNum>
-  <w:abstractNum w:abstractNumId="24" w15:restartNumberingAfterBreak="0">
+  <w:abstractNum w:abstractNumId="24">
     <w:nsid w:val="5F68591C"/>
     <w:multiLevelType w:val="hybridMultilevel"/>
     <w:tmpl w:val="B02C3266"/>
@@ -6064,7 +6120,7 @@
       </w:rPr>
     </w:lvl>
   </w:abstractNum>
-  <w:abstractNum w:abstractNumId="25" w15:restartNumberingAfterBreak="0">
+  <w:abstractNum w:abstractNumId="25">
     <w:nsid w:val="63F32C33"/>
     <w:multiLevelType w:val="hybridMultilevel"/>
     <w:tmpl w:val="B9904FB0"/>
@@ -6177,7 +6233,7 @@
       </w:rPr>
     </w:lvl>
   </w:abstractNum>
-  <w:abstractNum w:abstractNumId="26" w15:restartNumberingAfterBreak="0">
+  <w:abstractNum w:abstractNumId="26">
     <w:nsid w:val="6F3B0B37"/>
     <w:multiLevelType w:val="hybridMultilevel"/>
     <w:tmpl w:val="FD6A61F4"/>
@@ -6290,7 +6346,7 @@
       </w:rPr>
     </w:lvl>
   </w:abstractNum>
-  <w:abstractNum w:abstractNumId="27" w15:restartNumberingAfterBreak="0">
+  <w:abstractNum w:abstractNumId="27">
     <w:nsid w:val="6FA277A2"/>
     <w:multiLevelType w:val="hybridMultilevel"/>
     <w:tmpl w:val="C5B8CF48"/>
@@ -6402,7 +6458,7 @@
       </w:rPr>
     </w:lvl>
   </w:abstractNum>
-  <w:abstractNum w:abstractNumId="28" w15:restartNumberingAfterBreak="0">
+  <w:abstractNum w:abstractNumId="28">
     <w:nsid w:val="7325289E"/>
     <w:multiLevelType w:val="hybridMultilevel"/>
     <w:tmpl w:val="039CE594"/>
@@ -6515,7 +6571,7 @@
       </w:rPr>
     </w:lvl>
   </w:abstractNum>
-  <w:abstractNum w:abstractNumId="29" w15:restartNumberingAfterBreak="0">
+  <w:abstractNum w:abstractNumId="29">
     <w:nsid w:val="756165D5"/>
     <w:multiLevelType w:val="hybridMultilevel"/>
     <w:tmpl w:val="B4E65800"/>
@@ -6628,7 +6684,7 @@
       </w:rPr>
     </w:lvl>
   </w:abstractNum>
-  <w:abstractNum w:abstractNumId="30" w15:restartNumberingAfterBreak="0">
+  <w:abstractNum w:abstractNumId="30">
     <w:nsid w:val="7AAE3204"/>
     <w:multiLevelType w:val="hybridMultilevel"/>
     <w:tmpl w:val="024EDDF4"/>
@@ -6741,7 +6797,7 @@
       </w:rPr>
     </w:lvl>
   </w:abstractNum>
-  <w:abstractNum w:abstractNumId="31" w15:restartNumberingAfterBreak="0">
+  <w:abstractNum w:abstractNumId="31">
     <w:nsid w:val="7E4D11A8"/>
     <w:multiLevelType w:val="hybridMultilevel"/>
     <w:tmpl w:val="1FB49446"/>
@@ -8269,6 +8325,7 @@
       <w:lang w:eastAsia="en-US"/>
     </w:rPr>
     <w:tblPr>
+      <w:tblInd w:w="0" w:type="dxa"/>
       <w:tblBorders>
         <w:top w:val="single" w:sz="4" w:space="0" w:color="000000"/>
         <w:left w:val="single" w:sz="4" w:space="0" w:color="000000"/>
@@ -8277,6 +8334,12 @@
         <w:insideH w:val="single" w:sz="4" w:space="0" w:color="000000"/>
         <w:insideV w:val="single" w:sz="4" w:space="0" w:color="000000"/>
       </w:tblBorders>
+      <w:tblCellMar>
+        <w:top w:w="0" w:type="dxa"/>
+        <w:left w:w="108" w:type="dxa"/>
+        <w:bottom w:w="0" w:type="dxa"/>
+        <w:right w:w="108" w:type="dxa"/>
+      </w:tblCellMar>
     </w:tblPr>
   </w:style>
   <w:style w:type="paragraph" w:styleId="TtulodeTDC">
@@ -8669,65 +8732,18 @@
 </file>
 
 <file path=customXml/item1.xml><?xml version="1.0" encoding="utf-8"?>
-<?mso-contentType ?>
-<spe:Receivers xmlns:spe="http://schemas.microsoft.com/sharepoint/events">
-  <Receiver>
-    <Name>Document ID Generator</Name>
-    <Synchronization>Synchronous</Synchronization>
-    <Type>10001</Type>
-    <SequenceNumber>1000</SequenceNumber>
-    <Url/>
-    <Assembly>Microsoft.Office.DocumentManagement, Version=15.0.0.0, Culture=neutral, PublicKeyToken=71e9bce111e9429c</Assembly>
-    <Class>Microsoft.Office.DocumentManagement.Internal.DocIdHandler</Class>
-    <Data/>
-    <Filter/>
-  </Receiver>
-  <Receiver>
-    <Name>Document ID Generator</Name>
-    <Synchronization>Synchronous</Synchronization>
-    <Type>10002</Type>
-    <SequenceNumber>1001</SequenceNumber>
-    <Url/>
-    <Assembly>Microsoft.Office.DocumentManagement, Version=15.0.0.0, Culture=neutral, PublicKeyToken=71e9bce111e9429c</Assembly>
-    <Class>Microsoft.Office.DocumentManagement.Internal.DocIdHandler</Class>
-    <Data/>
-    <Filter/>
-  </Receiver>
-  <Receiver>
-    <Name>Document ID Generator</Name>
-    <Synchronization>Synchronous</Synchronization>
-    <Type>10004</Type>
-    <SequenceNumber>1002</SequenceNumber>
-    <Url/>
-    <Assembly>Microsoft.Office.DocumentManagement, Version=15.0.0.0, Culture=neutral, PublicKeyToken=71e9bce111e9429c</Assembly>
-    <Class>Microsoft.Office.DocumentManagement.Internal.DocIdHandler</Class>
-    <Data/>
-    <Filter/>
-  </Receiver>
-  <Receiver>
-    <Name>Document ID Generator</Name>
-    <Synchronization>Synchronous</Synchronization>
-    <Type>10006</Type>
-    <SequenceNumber>1003</SequenceNumber>
-    <Url/>
-    <Assembly>Microsoft.Office.DocumentManagement, Version=15.0.0.0, Culture=neutral, PublicKeyToken=71e9bce111e9429c</Assembly>
-    <Class>Microsoft.Office.DocumentManagement.Internal.DocIdHandler</Class>
-    <Data/>
-    <Filter/>
-  </Receiver>
-</spe:Receivers>
+<p:properties xmlns:p="http://schemas.microsoft.com/office/2006/metadata/properties" xmlns:xsi="http://www.w3.org/2001/XMLSchema-instance" xmlns:pc="http://schemas.microsoft.com/office/infopath/2007/PartnerControls">
+  <documentManagement>
+    <_dlc_DocId xmlns="01eb4bd6-a8ff-4439-b7eb-fe0a650fbd8a">FWJASSSE55TN-275-109</_dlc_DocId>
+    <_dlc_DocIdUrl xmlns="01eb4bd6-a8ff-4439-b7eb-fe0a650fbd8a">
+      <Url>https://portal.smrey.net/areas/it/_layouts/15/DocIdRedir.aspx?ID=FWJASSSE55TN-275-109</Url>
+      <Description>FWJASSSE55TN-275-109</Description>
+    </_dlc_DocIdUrl>
+  </documentManagement>
+</p:properties>
 </file>
 
 <file path=customXml/item2.xml><?xml version="1.0" encoding="utf-8"?>
-<?mso-contentType ?>
-<FormTemplates xmlns="http://schemas.microsoft.com/sharepoint/v3/contenttype/forms">
-  <Display>DocumentLibraryForm</Display>
-  <Edit>DocumentLibraryForm</Edit>
-  <New>DocumentLibraryForm</New>
-</FormTemplates>
-</file>
-
-<file path=customXml/item3.xml><?xml version="1.0" encoding="utf-8"?>
 <ct:contentTypeSchema xmlns:ct="http://schemas.microsoft.com/office/2006/metadata/contentType" xmlns:ma="http://schemas.microsoft.com/office/2006/metadata/properties/metaAttributes" ct:_="" ma:_="" ma:contentTypeName="Document" ma:contentTypeID="0x010100A5124E24CAF14D46B2DD609ACFD84C07" ma:contentTypeVersion="0" ma:contentTypeDescription="Create a new document." ma:contentTypeScope="" ma:versionID="9971b3b784abbe199b171e233c6d3889">
   <xsd:schema xmlns:xsd="http://www.w3.org/2001/XMLSchema" xmlns:xs="http://www.w3.org/2001/XMLSchema" xmlns:p="http://schemas.microsoft.com/office/2006/metadata/properties" xmlns:ns2="01eb4bd6-a8ff-4439-b7eb-fe0a650fbd8a" targetNamespace="http://schemas.microsoft.com/office/2006/metadata/properties" ma:root="true" ma:fieldsID="9a36e787f936117f0a8f63b0cc0186e7" ns2:_="">
     <xsd:import namespace="01eb4bd6-a8ff-4439-b7eb-fe0a650fbd8a"/>
@@ -8872,16 +8888,63 @@
 </ct:contentTypeSchema>
 </file>
 
+<file path=customXml/item3.xml><?xml version="1.0" encoding="utf-8"?>
+<?mso-contentType ?>
+<FormTemplates xmlns="http://schemas.microsoft.com/sharepoint/v3/contenttype/forms">
+  <Display>DocumentLibraryForm</Display>
+  <Edit>DocumentLibraryForm</Edit>
+  <New>DocumentLibraryForm</New>
+</FormTemplates>
+</file>
+
 <file path=customXml/item4.xml><?xml version="1.0" encoding="utf-8"?>
-<p:properties xmlns:p="http://schemas.microsoft.com/office/2006/metadata/properties" xmlns:xsi="http://www.w3.org/2001/XMLSchema-instance" xmlns:pc="http://schemas.microsoft.com/office/infopath/2007/PartnerControls">
-  <documentManagement>
-    <_dlc_DocId xmlns="01eb4bd6-a8ff-4439-b7eb-fe0a650fbd8a">FWJASSSE55TN-275-109</_dlc_DocId>
-    <_dlc_DocIdUrl xmlns="01eb4bd6-a8ff-4439-b7eb-fe0a650fbd8a">
-      <Url>https://portal.smrey.net/areas/it/_layouts/15/DocIdRedir.aspx?ID=FWJASSSE55TN-275-109</Url>
-      <Description>FWJASSSE55TN-275-109</Description>
-    </_dlc_DocIdUrl>
-  </documentManagement>
-</p:properties>
+<?mso-contentType ?>
+<spe:Receivers xmlns:spe="http://schemas.microsoft.com/sharepoint/events">
+  <Receiver>
+    <Name>Document ID Generator</Name>
+    <Synchronization>Synchronous</Synchronization>
+    <Type>10001</Type>
+    <SequenceNumber>1000</SequenceNumber>
+    <Url/>
+    <Assembly>Microsoft.Office.DocumentManagement, Version=15.0.0.0, Culture=neutral, PublicKeyToken=71e9bce111e9429c</Assembly>
+    <Class>Microsoft.Office.DocumentManagement.Internal.DocIdHandler</Class>
+    <Data/>
+    <Filter/>
+  </Receiver>
+  <Receiver>
+    <Name>Document ID Generator</Name>
+    <Synchronization>Synchronous</Synchronization>
+    <Type>10002</Type>
+    <SequenceNumber>1001</SequenceNumber>
+    <Url/>
+    <Assembly>Microsoft.Office.DocumentManagement, Version=15.0.0.0, Culture=neutral, PublicKeyToken=71e9bce111e9429c</Assembly>
+    <Class>Microsoft.Office.DocumentManagement.Internal.DocIdHandler</Class>
+    <Data/>
+    <Filter/>
+  </Receiver>
+  <Receiver>
+    <Name>Document ID Generator</Name>
+    <Synchronization>Synchronous</Synchronization>
+    <Type>10004</Type>
+    <SequenceNumber>1002</SequenceNumber>
+    <Url/>
+    <Assembly>Microsoft.Office.DocumentManagement, Version=15.0.0.0, Culture=neutral, PublicKeyToken=71e9bce111e9429c</Assembly>
+    <Class>Microsoft.Office.DocumentManagement.Internal.DocIdHandler</Class>
+    <Data/>
+    <Filter/>
+  </Receiver>
+  <Receiver>
+    <Name>Document ID Generator</Name>
+    <Synchronization>Synchronous</Synchronization>
+    <Type>10006</Type>
+    <SequenceNumber>1003</SequenceNumber>
+    <Url/>
+    <Assembly>Microsoft.Office.DocumentManagement, Version=15.0.0.0, Culture=neutral, PublicKeyToken=71e9bce111e9429c</Assembly>
+    <Class>Microsoft.Office.DocumentManagement.Internal.DocIdHandler</Class>
+    <Data/>
+    <Filter/>
+  </Receiver>
+</spe:Receivers>
 </file>
 
 <file path=customXml/item5.xml><?xml version="1.0" encoding="utf-8"?>
@@ -8889,22 +8952,16 @@
 </file>
 
 <file path=customXml/itemProps1.xml><?xml version="1.0" encoding="utf-8"?>
-<ds:datastoreItem xmlns:ds="http://schemas.openxmlformats.org/officeDocument/2006/customXml" ds:itemID="{31448A07-5865-4849-B5F2-693C97BFBD15}">
+<ds:datastoreItem xmlns:ds="http://schemas.openxmlformats.org/officeDocument/2006/customXml" ds:itemID="{507D62CC-4B84-495A-A388-48FFDF40ADEF}">
   <ds:schemaRefs>
-    <ds:schemaRef ds:uri="http://schemas.microsoft.com/sharepoint/events"/>
+    <ds:schemaRef ds:uri="http://schemas.microsoft.com/office/2006/metadata/properties"/>
+    <ds:schemaRef ds:uri="http://schemas.microsoft.com/office/infopath/2007/PartnerControls"/>
+    <ds:schemaRef ds:uri="01eb4bd6-a8ff-4439-b7eb-fe0a650fbd8a"/>
   </ds:schemaRefs>
 </ds:datastoreItem>
 </file>
 
 <file path=customXml/itemProps2.xml><?xml version="1.0" encoding="utf-8"?>
-<ds:datastoreItem xmlns:ds="http://schemas.openxmlformats.org/officeDocument/2006/customXml" ds:itemID="{4FA99210-6519-49B4-8725-706C08AAF75B}">
-  <ds:schemaRefs>
-    <ds:schemaRef ds:uri="http://schemas.microsoft.com/sharepoint/v3/contenttype/forms"/>
-  </ds:schemaRefs>
-</ds:datastoreItem>
-</file>
-
-<file path=customXml/itemProps3.xml><?xml version="1.0" encoding="utf-8"?>
 <ds:datastoreItem xmlns:ds="http://schemas.openxmlformats.org/officeDocument/2006/customXml" ds:itemID="{677F1400-1742-4C63-90FA-7D35054D3A2E}">
   <ds:schemaRefs>
     <ds:schemaRef ds:uri="http://schemas.microsoft.com/office/2006/metadata/contentType"/>
@@ -8922,18 +8979,24 @@
 </ds:datastoreItem>
 </file>
 
+<file path=customXml/itemProps3.xml><?xml version="1.0" encoding="utf-8"?>
+<ds:datastoreItem xmlns:ds="http://schemas.openxmlformats.org/officeDocument/2006/customXml" ds:itemID="{4FA99210-6519-49B4-8725-706C08AAF75B}">
+  <ds:schemaRefs>
+    <ds:schemaRef ds:uri="http://schemas.microsoft.com/sharepoint/v3/contenttype/forms"/>
+  </ds:schemaRefs>
+</ds:datastoreItem>
+</file>
+
 <file path=customXml/itemProps4.xml><?xml version="1.0" encoding="utf-8"?>
-<ds:datastoreItem xmlns:ds="http://schemas.openxmlformats.org/officeDocument/2006/customXml" ds:itemID="{507D62CC-4B84-495A-A388-48FFDF40ADEF}">
+<ds:datastoreItem xmlns:ds="http://schemas.openxmlformats.org/officeDocument/2006/customXml" ds:itemID="{31448A07-5865-4849-B5F2-693C97BFBD15}">
   <ds:schemaRefs>
-    <ds:schemaRef ds:uri="http://schemas.microsoft.com/office/2006/metadata/properties"/>
-    <ds:schemaRef ds:uri="http://schemas.microsoft.com/office/infopath/2007/PartnerControls"/>
-    <ds:schemaRef ds:uri="01eb4bd6-a8ff-4439-b7eb-fe0a650fbd8a"/>
+    <ds:schemaRef ds:uri="http://schemas.microsoft.com/sharepoint/events"/>
   </ds:schemaRefs>
 </ds:datastoreItem>
 </file>
 
 <file path=customXml/itemProps5.xml><?xml version="1.0" encoding="utf-8"?>
-<ds:datastoreItem xmlns:ds="http://schemas.openxmlformats.org/officeDocument/2006/customXml" ds:itemID="{F8C511F7-B09E-420E-BC5B-1B3EF7AEB1EE}">
+<ds:datastoreItem xmlns:ds="http://schemas.openxmlformats.org/officeDocument/2006/customXml" ds:itemID="{6910964A-B958-4800-B9B3-1762C1B3426A}">
   <ds:schemaRefs>
     <ds:schemaRef ds:uri="http://schemas.openxmlformats.org/officeDocument/2006/bibliography"/>
   </ds:schemaRefs>

</xml_diff>